<commit_message>
Add new database and delete old
</commit_message>
<xml_diff>
--- a/Rapoarte/Teza_Chirita_Stanislav_SI-211.docx
+++ b/Rapoarte/Teza_Chirita_Stanislav_SI-211.docx
@@ -2529,6 +2529,97 @@
       </w:r>
     </w:p>
     <w:p>
+      <w:pPr>
+        <w:rPr>
+          <w:lang w:val="en-US"/>
+        </w:rPr>
+      </w:pPr>
+      <w:r>
+        <w:rPr>
+          <w:b/>
+          <w:bCs/>
+          <w:lang w:val="en-US"/>
+        </w:rPr>
+        <w:t>GUI (Graphical User Interface)</w:t>
+      </w:r>
+      <w:r>
+        <w:rPr>
+          <w:lang w:val="en-US"/>
+        </w:rPr>
+        <w:t xml:space="preserve"> – Interfață grafică pentru utilizator</w:t>
+      </w:r>
+    </w:p>
+    <w:p>
+      <w:pPr>
+        <w:rPr>
+          <w:lang w:val="en-US"/>
+        </w:rPr>
+      </w:pPr>
+      <w:r>
+        <w:rPr>
+          <w:b/>
+          <w:bCs/>
+          <w:lang w:val="en-US"/>
+        </w:rPr>
+        <w:t>HTTP (Hypertext Transfer Protocol)</w:t>
+      </w:r>
+      <w:r>
+        <w:rPr>
+          <w:lang w:val="en-US"/>
+        </w:rPr>
+        <w:t xml:space="preserve"> – Protocol pentru transferul de date în format hipermedia pe web</w:t>
+      </w:r>
+    </w:p>
+    <w:p>
+      <w:pPr>
+        <w:rPr>
+          <w:lang w:val="en-US"/>
+        </w:rPr>
+      </w:pPr>
+      <w:r>
+        <w:rPr>
+          <w:b/>
+          <w:bCs/>
+          <w:lang w:val="en-US"/>
+        </w:rPr>
+        <w:t>DNS (Domain Name System)</w:t>
+      </w:r>
+      <w:r>
+        <w:rPr>
+          <w:lang w:val="en-US"/>
+        </w:rPr>
+        <w:t xml:space="preserve"> – Sistem distribuit care traduce numele de domeniu în adrese IP</w:t>
+      </w:r>
+    </w:p>
+    <w:p>
+      <w:pPr>
+        <w:rPr>
+          <w:lang w:val="en-US"/>
+        </w:rPr>
+      </w:pPr>
+      <w:r>
+        <w:rPr>
+          <w:b/>
+          <w:bCs/>
+          <w:lang w:val="en-US"/>
+        </w:rPr>
+        <w:t>SSL (Secure Sockets Layer)</w:t>
+      </w:r>
+      <w:r>
+        <w:rPr>
+          <w:lang w:val="en-US"/>
+        </w:rPr>
+        <w:t xml:space="preserve"> – Protocol criptografic pentru securizarea comunicațiilor pe internet (în prezent înlocuit în mare parte de TLS – Transport Layer Security)</w:t>
+      </w:r>
+    </w:p>
+    <w:p>
+      <w:pPr>
+        <w:rPr>
+          <w:lang w:val="en-US"/>
+        </w:rPr>
+      </w:pPr>
+    </w:p>
+    <w:p>
       <w:r>
         <w:rPr>
           <w:lang w:val="en-US"/>
@@ -2946,7 +3037,7 @@
       </w:pPr>
       <w:r>
         <w:drawing>
-          <wp:inline distT="0" distB="0" distL="0" distR="0" wp14:anchorId="62A5D0C1" wp14:editId="7EF663AB">
+          <wp:inline distT="0" distB="0" distL="0" distR="0" wp14:anchorId="62A5D0C1" wp14:editId="746CC782">
             <wp:extent cx="4943075" cy="2809875"/>
             <wp:effectExtent l="0" t="0" r="0" b="0"/>
             <wp:docPr id="1966530284" name="Рисунок 1" descr="What is Wireshark ? How it is Used ? | Hacking News, Cyber Security ..."/>
@@ -3009,7 +3100,21 @@
           <w:rFonts w:eastAsiaTheme="majorEastAsia"/>
           <w:lang w:val="en-US"/>
         </w:rPr>
-        <w:t>Figura 1 – Wireshark</w:t>
+        <w:t xml:space="preserve">Figura </w:t>
+      </w:r>
+      <w:r>
+        <w:rPr>
+          <w:rFonts w:eastAsiaTheme="majorEastAsia"/>
+          <w:lang w:val="en-US"/>
+        </w:rPr>
+        <w:t>1.1</w:t>
+      </w:r>
+      <w:r>
+        <w:rPr>
+          <w:rFonts w:eastAsiaTheme="majorEastAsia"/>
+          <w:lang w:val="en-US"/>
+        </w:rPr>
+        <w:t xml:space="preserve"> – Wireshark</w:t>
       </w:r>
     </w:p>
     <w:p>
@@ -3163,7 +3268,21 @@
           <w:rFonts w:eastAsiaTheme="majorEastAsia"/>
           <w:lang w:val="en-US"/>
         </w:rPr>
-        <w:t>Figura 2 - tcpdump</w:t>
+        <w:t xml:space="preserve">Figura </w:t>
+      </w:r>
+      <w:r>
+        <w:rPr>
+          <w:rFonts w:eastAsiaTheme="majorEastAsia"/>
+          <w:lang w:val="en-US"/>
+        </w:rPr>
+        <w:t>1.</w:t>
+      </w:r>
+      <w:r>
+        <w:rPr>
+          <w:rFonts w:eastAsiaTheme="majorEastAsia"/>
+          <w:lang w:val="en-US"/>
+        </w:rPr>
+        <w:t>2 - tcpdump</w:t>
       </w:r>
     </w:p>
     <w:p>
@@ -3456,7 +3575,21 @@
           <w:rFonts w:eastAsiaTheme="majorEastAsia"/>
           <w:lang w:val="en-US"/>
         </w:rPr>
-        <w:t xml:space="preserve">Figura 3 – Zeek </w:t>
+        <w:t xml:space="preserve">Figura </w:t>
+      </w:r>
+      <w:r>
+        <w:rPr>
+          <w:rFonts w:eastAsiaTheme="majorEastAsia"/>
+          <w:lang w:val="en-US"/>
+        </w:rPr>
+        <w:t>1.</w:t>
+      </w:r>
+      <w:r>
+        <w:rPr>
+          <w:rFonts w:eastAsiaTheme="majorEastAsia"/>
+          <w:lang w:val="en-US"/>
+        </w:rPr>
+        <w:t xml:space="preserve">3 – Zeek </w:t>
       </w:r>
     </w:p>
     <w:p>
@@ -3744,7 +3877,6 @@
         </w:rPr>
         <w:t xml:space="preserve"> sau </w:t>
       </w:r>
-      <w:proofErr w:type="gramStart"/>
       <w:r>
         <w:rPr>
           <w:rFonts w:ascii="Times New Roman" w:hAnsi="Times New Roman" w:cs="Times New Roman"/>
@@ -3765,7 +3897,6 @@
         </w:rPr>
         <w:t>;</w:t>
       </w:r>
-      <w:proofErr w:type="gramEnd"/>
     </w:p>
     <w:p>
       <w:pPr>
@@ -3810,9 +3941,8 @@
           <w:szCs w:val="24"/>
           <w:lang w:val="en-US"/>
         </w:rPr>
-        <w:t xml:space="preserve"> – Implementarea unor algoritmi care să extragă și să analizeze doar informațiile relevante, eliminând traficul </w:t>
-      </w:r>
-      <w:proofErr w:type="gramStart"/>
+        <w:t xml:space="preserve"> – Implementarea unor algoritmi care să extragă și să analizeze doar informațiile relevante, eliminând traficul nesemnificativ</w:t>
+      </w:r>
       <w:r>
         <w:rPr>
           <w:rFonts w:ascii="Times New Roman" w:hAnsi="Times New Roman" w:cs="Times New Roman"/>
@@ -3820,18 +3950,8 @@
           <w:szCs w:val="24"/>
           <w:lang w:val="en-US"/>
         </w:rPr>
-        <w:t>nesemnificativ</w:t>
-      </w:r>
-      <w:r>
-        <w:rPr>
-          <w:rFonts w:ascii="Times New Roman" w:hAnsi="Times New Roman" w:cs="Times New Roman"/>
-          <w:sz w:val="24"/>
-          <w:szCs w:val="24"/>
-          <w:lang w:val="en-US"/>
-        </w:rPr>
         <w:t>;</w:t>
       </w:r>
-      <w:proofErr w:type="gramEnd"/>
     </w:p>
     <w:p>
       <w:pPr>
@@ -3876,9 +3996,8 @@
           <w:szCs w:val="24"/>
           <w:lang w:val="en-US"/>
         </w:rPr>
-        <w:t xml:space="preserve"> – Identificarea anomaliilor și a potențialelor atacuri informatice prin metode bazate pe semnături și </w:t>
-      </w:r>
-      <w:proofErr w:type="gramStart"/>
+        <w:t xml:space="preserve"> – Identificarea anomaliilor și a potențialelor atacuri informatice prin metode bazate pe semnături și comportament</w:t>
+      </w:r>
       <w:r>
         <w:rPr>
           <w:rFonts w:ascii="Times New Roman" w:hAnsi="Times New Roman" w:cs="Times New Roman"/>
@@ -3886,18 +4005,8 @@
           <w:szCs w:val="24"/>
           <w:lang w:val="en-US"/>
         </w:rPr>
-        <w:t>comportament</w:t>
-      </w:r>
-      <w:r>
-        <w:rPr>
-          <w:rFonts w:ascii="Times New Roman" w:hAnsi="Times New Roman" w:cs="Times New Roman"/>
-          <w:sz w:val="24"/>
-          <w:szCs w:val="24"/>
-          <w:lang w:val="en-US"/>
-        </w:rPr>
         <w:t>;</w:t>
       </w:r>
-      <w:proofErr w:type="gramEnd"/>
     </w:p>
     <w:p>
       <w:pPr>
@@ -3942,9 +4051,8 @@
           <w:szCs w:val="24"/>
           <w:lang w:val="en-US"/>
         </w:rPr>
-        <w:t xml:space="preserve"> – Crearea unei baze de date sau a unui sistem de logare pentru păstrarea și analizarea ulterioară a traficului </w:t>
-      </w:r>
-      <w:proofErr w:type="gramStart"/>
+        <w:t xml:space="preserve"> – Crearea unei baze de date sau a unui sistem de logare pentru păstrarea și analizarea ulterioară a traficului interceptat</w:t>
+      </w:r>
       <w:r>
         <w:rPr>
           <w:rFonts w:ascii="Times New Roman" w:hAnsi="Times New Roman" w:cs="Times New Roman"/>
@@ -3952,18 +4060,8 @@
           <w:szCs w:val="24"/>
           <w:lang w:val="en-US"/>
         </w:rPr>
-        <w:t>interceptat</w:t>
-      </w:r>
-      <w:r>
-        <w:rPr>
-          <w:rFonts w:ascii="Times New Roman" w:hAnsi="Times New Roman" w:cs="Times New Roman"/>
-          <w:sz w:val="24"/>
-          <w:szCs w:val="24"/>
-          <w:lang w:val="en-US"/>
-        </w:rPr>
         <w:t>;</w:t>
       </w:r>
-      <w:proofErr w:type="gramEnd"/>
     </w:p>
     <w:p>
       <w:pPr>
@@ -3999,9 +4097,8 @@
           <w:szCs w:val="24"/>
           <w:lang w:val="en-US"/>
         </w:rPr>
-        <w:t xml:space="preserve"> – Dezvoltarea unei interfețe intuitive care să permită utilizatorilor să vizualizeze datele capturate și să genereze rapoarte </w:t>
-      </w:r>
-      <w:proofErr w:type="gramStart"/>
+        <w:t xml:space="preserve"> – Dezvoltarea unei interfețe intuitive care să permită utilizatorilor să vizualizeze datele capturate și să genereze rapoarte relevante</w:t>
+      </w:r>
       <w:r>
         <w:rPr>
           <w:rFonts w:ascii="Times New Roman" w:hAnsi="Times New Roman" w:cs="Times New Roman"/>
@@ -4009,18 +4106,8 @@
           <w:szCs w:val="24"/>
           <w:lang w:val="en-US"/>
         </w:rPr>
-        <w:t>relevante</w:t>
-      </w:r>
-      <w:r>
-        <w:rPr>
-          <w:rFonts w:ascii="Times New Roman" w:hAnsi="Times New Roman" w:cs="Times New Roman"/>
-          <w:sz w:val="24"/>
-          <w:szCs w:val="24"/>
-          <w:lang w:val="en-US"/>
-        </w:rPr>
         <w:t>;</w:t>
       </w:r>
-      <w:proofErr w:type="gramEnd"/>
     </w:p>
     <w:p>
       <w:pPr>
@@ -4071,46 +4158,22 @@
       <w:pPr>
         <w:pStyle w:val="af5"/>
         <w:spacing w:before="0" w:beforeAutospacing="0" w:after="0" w:afterAutospacing="0" w:line="360" w:lineRule="auto"/>
-        <w:ind w:left="708" w:firstLine="360"/>
+        <w:ind w:firstLine="708"/>
         <w:jc w:val="both"/>
       </w:pPr>
       <w:r>
-        <w:t xml:space="preserve">Pentru ca sistemul să funcționeze eficient, acesta trebuie să îndeplinească o serie de cerințe esențiale, atât funcționale, cât și non-funcționale. Din punct de vedere funcțional, sistemul trebuie să fie capabil să captureze și să analizeze traficul de rețea în timp real, asigurând în același timp filtrarea și clasificarea pachetelor de date pe baza protocoalelor utilizate și </w:t>
-      </w:r>
-      <w:proofErr w:type="gramStart"/>
-      <w:r>
-        <w:t>a</w:t>
-      </w:r>
-      <w:proofErr w:type="gramEnd"/>
-      <w:r>
-        <w:t xml:space="preserve"> adreselor IP. De asemenea, este necesară integrarea unor mecanisme eficiente de detecție pentru identificarea anomaliilor sau a posibilelor atacuri informatice. Un alt aspect important este posibilitatea de stocare și raportare a datelor relevante, permițând astfel investigarea ulterioară </w:t>
-      </w:r>
-      <w:proofErr w:type="gramStart"/>
-      <w:r>
-        <w:t>a</w:t>
-      </w:r>
-      <w:proofErr w:type="gramEnd"/>
-      <w:r>
-        <w:t xml:space="preserve"> incidentelor de securitate. Pentru a facilita utilizarea, sistemul trebuie să dispună de o interfață grafică care să permită analiza și gestionarea traficului interceptat într-un mod intuitiv.</w:t>
+        <w:t>Pentru ca sistemul să funcționeze eficient, acesta trebuie să îndeplinească o serie de cerințe esențiale, atât funcționale, cât și non-funcționale. Din punct de vedere funcțional, sistemul trebuie să fie capabil să captureze și să analizeze traficul de rețea în timp real, asigurând în același timp filtrarea și clasificarea pachetelor de date pe baza protocoalelor utilizate și a adreselor IP. De asemenea, este necesară integrarea unor mecanisme eficiente de detecție pentru identificarea anomaliilor sau a posibilelor atacuri informatice. Un alt aspect important este posibilitatea de stocare și raportare a datelor relevante, permițând astfel investigarea ulterioară a incidentelor de securitate. Pentru a facilita utilizarea, sistemul trebuie să dispună de o interfață grafică care să permită analiza și gestionarea traficului interceptat într-un mod intuitiv.</w:t>
       </w:r>
     </w:p>
     <w:p>
       <w:pPr>
         <w:pStyle w:val="af5"/>
         <w:spacing w:before="0" w:beforeAutospacing="0" w:line="360" w:lineRule="auto"/>
-        <w:ind w:left="708" w:firstLine="360"/>
+        <w:ind w:firstLine="708"/>
         <w:jc w:val="both"/>
       </w:pPr>
       <w:r>
-        <w:t xml:space="preserve">Pe lângă cerințele funcționale, sistemul trebuie să respecte și o serie de cerințe non-funcționale. Acesta trebuie să fie scalabil, astfel încât să permită extinderea funcționalităților în funcție de necesități. Performanța trebuie optimizată pentru </w:t>
-      </w:r>
-      <w:proofErr w:type="gramStart"/>
-      <w:r>
-        <w:t>a</w:t>
-      </w:r>
-      <w:proofErr w:type="gramEnd"/>
-      <w:r>
-        <w:t xml:space="preserve"> evita introducerea unor latențe semnificative în rețea, menținând un echilibru între eficiența analizelor și resursele consumate. Interfața utilizatorului trebuie să fie intuitivă și ușor de utilizat, astfel încât specialiștii în securitate să poată interpreta rapid datele obținute. Nu în ultimul rând, sistemul trebuie să respecte normele legale privind interceptarea și analiza traficului de rețea, asigurând conformitatea cu reglementările în vigoare.</w:t>
+        <w:t>Pe lângă cerințele funcționale, sistemul trebuie să respecte și o serie de cerințe non-funcționale. Acesta trebuie să fie scalabil, astfel încât să permită extinderea funcționalităților în funcție de necesități. Performanța trebuie optimizată pentru a evita introducerea unor latențe semnificative în rețea, menținând un echilibru între eficiența analizelor și resursele consumate. Interfața utilizatorului trebuie să fie intuitivă și ușor de utilizat, astfel încât specialiștii în securitate să poată interpreta rapid datele obținute. Nu în ultimul rând, sistemul trebuie să respecte normele legale privind interceptarea și analiza traficului de rețea, asigurând conformitatea cu reglementările în vigoare.</w:t>
       </w:r>
     </w:p>
     <w:p>
@@ -4140,11 +4203,6 @@
       <w:pPr>
         <w:pStyle w:val="1"/>
       </w:pPr>
-    </w:p>
-    <w:p>
-      <w:pPr>
-        <w:pStyle w:val="1"/>
-      </w:pPr>
       <w:r>
         <w:br w:type="page"/>
       </w:r>
@@ -4166,11 +4224,141 @@
       <w:bookmarkEnd w:id="16"/>
     </w:p>
     <w:p>
-      <w:r>
-        <w:t>.....................</w:t>
-      </w:r>
-    </w:p>
-    <w:p/>
+      <w:pPr>
+        <w:spacing w:line="360" w:lineRule="auto"/>
+        <w:ind w:firstLine="708"/>
+        <w:jc w:val="both"/>
+      </w:pPr>
+      <w:r>
+        <w:t>Modelarea și proiectarea sunt etape centrale în dezvoltarea oricărui sistem informatic, inclusiv a unui sistem integrat pentru interceptarea și analiza traficului de rețea. În această fază, se stabilește în detaliu modul în care sistemul își va îndeplini funcționalitățile, se definesc structurile interne și se proiectează interacțiunile dintre componente.</w:t>
+      </w:r>
+    </w:p>
+    <w:p>
+      <w:pPr>
+        <w:spacing w:line="360" w:lineRule="auto"/>
+        <w:ind w:firstLine="708"/>
+        <w:jc w:val="both"/>
+      </w:pPr>
+      <w:r>
+        <w:t>Modelarea datelor implică crearea unei reprezentări arhitecturale a funcționalităților și a fluxurilor de date. Aceasta se realizează prin identificarea entităților-cheie (de exemplu, module de interceptare a pachetelor, componente de analiză și raportare) și definirea relațiilor dintre acestea. Proiectarea se concentrează pe determinarea arhitecturii generale, a modulelor, interfețelor și tehnologiilor care vor asigura îndeplinirea cerințelor de securitate, performanță și scalabilitate.</w:t>
+      </w:r>
+    </w:p>
+    <w:p>
+      <w:pPr>
+        <w:spacing w:line="360" w:lineRule="auto"/>
+        <w:ind w:firstLine="708"/>
+        <w:jc w:val="both"/>
+      </w:pPr>
+      <w:r>
+        <w:t>Un instrument de mare importanță în procesul de modelare și proiectare este limbajul unificat de modelare (UML). Acesta oferă un set de diagrame și simboluri standardizate pentru descrierea și documentarea aspectelor funcționale și structurale ale sistemului. De exemplu:</w:t>
+      </w:r>
+    </w:p>
+    <w:p>
+      <w:pPr>
+        <w:pStyle w:val="a3"/>
+        <w:numPr>
+          <w:ilvl w:val="0"/>
+          <w:numId w:val="29"/>
+        </w:numPr>
+        <w:spacing w:after="0" w:line="360" w:lineRule="auto"/>
+        <w:jc w:val="both"/>
+        <w:rPr>
+          <w:rFonts w:ascii="Times New Roman" w:hAnsi="Times New Roman" w:cs="Times New Roman"/>
+          <w:sz w:val="24"/>
+          <w:szCs w:val="24"/>
+        </w:rPr>
+      </w:pPr>
+      <w:r>
+        <w:rPr>
+          <w:rFonts w:ascii="Times New Roman" w:hAnsi="Times New Roman" w:cs="Times New Roman"/>
+          <w:sz w:val="24"/>
+          <w:szCs w:val="24"/>
+        </w:rPr>
+        <w:t>Diagrame de clasă - evidențiază entitățile (modul de interceptare, modul de analiză, modul de stocare a datelor) și relațiile dintre acestea;</w:t>
+      </w:r>
+    </w:p>
+    <w:p>
+      <w:pPr>
+        <w:pStyle w:val="a3"/>
+        <w:numPr>
+          <w:ilvl w:val="0"/>
+          <w:numId w:val="29"/>
+        </w:numPr>
+        <w:spacing w:after="0" w:line="360" w:lineRule="auto"/>
+        <w:jc w:val="both"/>
+        <w:rPr>
+          <w:rFonts w:ascii="Times New Roman" w:hAnsi="Times New Roman" w:cs="Times New Roman"/>
+          <w:sz w:val="24"/>
+          <w:szCs w:val="24"/>
+        </w:rPr>
+      </w:pPr>
+      <w:r>
+        <w:rPr>
+          <w:rFonts w:ascii="Times New Roman" w:hAnsi="Times New Roman" w:cs="Times New Roman"/>
+          <w:sz w:val="24"/>
+          <w:szCs w:val="24"/>
+        </w:rPr>
+        <w:t>Diagrame de activitate - ilustrează fluxurile de lucru, cum ar fi procesul de captare a traficului și secvența operațiunilor de analiză;</w:t>
+      </w:r>
+    </w:p>
+    <w:p>
+      <w:pPr>
+        <w:pStyle w:val="a3"/>
+        <w:numPr>
+          <w:ilvl w:val="0"/>
+          <w:numId w:val="29"/>
+        </w:numPr>
+        <w:spacing w:line="360" w:lineRule="auto"/>
+        <w:jc w:val="both"/>
+        <w:rPr>
+          <w:rFonts w:ascii="Times New Roman" w:hAnsi="Times New Roman" w:cs="Times New Roman"/>
+          <w:sz w:val="24"/>
+          <w:szCs w:val="24"/>
+        </w:rPr>
+      </w:pPr>
+      <w:r>
+        <w:rPr>
+          <w:rFonts w:ascii="Times New Roman" w:hAnsi="Times New Roman" w:cs="Times New Roman"/>
+          <w:sz w:val="24"/>
+          <w:szCs w:val="24"/>
+        </w:rPr>
+        <w:t>D</w:t>
+      </w:r>
+      <w:r>
+        <w:rPr>
+          <w:rFonts w:ascii="Times New Roman" w:hAnsi="Times New Roman" w:cs="Times New Roman"/>
+          <w:sz w:val="24"/>
+          <w:szCs w:val="24"/>
+        </w:rPr>
+        <w:t>iagrame de secvență - evidențiază interacțiunile dintre componente într-un anumit scenariu de interceptare sau de analiză.</w:t>
+      </w:r>
+    </w:p>
+    <w:p>
+      <w:pPr>
+        <w:spacing w:line="360" w:lineRule="auto"/>
+        <w:ind w:firstLine="360"/>
+        <w:jc w:val="both"/>
+      </w:pPr>
+      <w:r>
+        <w:t>Prin utilizarea UML, echipa de dezvoltare a proiectului și părțile interesate relevante (de exemplu,</w:t>
+      </w:r>
+      <w:r>
+        <w:t xml:space="preserve"> </w:t>
+      </w:r>
+      <w:r>
+        <w:t>departamentul IT, specialiștii în securitate) obțin o viziune comună asupra modului în care va funcționa sistemul și asupra modului în care diferitele componente vor comunica între ele. Această abordare standardizată îmbunătățește comunicarea și coordonarea, contribuind la identificarea potențialelor incertitudini sau probleme într-un stadiu incipient. Diagramele UML pot servi, de asemenea, ca bază pentru testare, permițând identificarea și corectarea rapidă a erorilor și optimizarea performanței sistemului.</w:t>
+      </w:r>
+    </w:p>
+    <w:p>
+      <w:pPr>
+        <w:spacing w:line="360" w:lineRule="auto"/>
+        <w:ind w:firstLine="360"/>
+        <w:jc w:val="both"/>
+      </w:pPr>
+      <w:r>
+        <w:t>Prin urmare, modelarea și proiectarea sistemului integrat de interceptare și analiză a traficului de rețea oferă o structură clară și eficientă, asigurând îndeplinirea cerințelor funcționale și nefuncționale. Utilizarea în consecință a UML și a metodelor de proiectare adecvate asigură un proces de dezvoltare coerent, permițând ulterior implementarea, testarea și întreținerea ușoară a instalației.</w:t>
+      </w:r>
+    </w:p>
     <w:p>
       <w:pPr>
         <w:pStyle w:val="af2"/>
@@ -4198,6 +4386,11 @@
       <w:bookmarkEnd w:id="19"/>
       <w:bookmarkEnd w:id="20"/>
     </w:p>
+    <w:p>
+      <w:pPr>
+        <w:jc w:val="center"/>
+      </w:pPr>
+    </w:p>
     <w:p/>
     <w:p>
       <w:pPr>
@@ -4208,25 +4401,18 @@
       </w:pPr>
       <w:bookmarkStart w:id="25" w:name="_Toc508395364"/>
       <w:bookmarkStart w:id="26" w:name="_Toc189658403"/>
-      <w:proofErr w:type="gramStart"/>
-      <w:r>
-        <w:rPr>
-          <w:lang w:val="en-US"/>
-        </w:rPr>
+      <w:r>
+        <w:rPr>
+          <w:lang w:val="en-US"/>
+        </w:rPr>
+        <w:lastRenderedPageBreak/>
         <w:t>2.1.1  I</w:t>
       </w:r>
       <w:r>
         <w:rPr>
           <w:lang w:val="en-US"/>
         </w:rPr>
-        <w:t>maginea</w:t>
-      </w:r>
-      <w:proofErr w:type="gramEnd"/>
-      <w:r>
-        <w:rPr>
-          <w:lang w:val="en-US"/>
-        </w:rPr>
-        <w:t xml:space="preserve"> generală asupra sistemului</w:t>
+        <w:t>maginea generală asupra sistemului</w:t>
       </w:r>
       <w:bookmarkEnd w:id="25"/>
       <w:bookmarkEnd w:id="26"/>
@@ -4239,10 +4425,48 @@
     </w:p>
     <w:p>
       <w:pPr>
-        <w:rPr>
-          <w:lang w:val="en-US"/>
-        </w:rPr>
-      </w:pPr>
+        <w:jc w:val="center"/>
+        <w:rPr>
+          <w:lang w:val="en-US"/>
+        </w:rPr>
+      </w:pPr>
+      <w:r>
+        <w:drawing>
+          <wp:inline distT="0" distB="0" distL="0" distR="0" wp14:anchorId="4BCB4211" wp14:editId="4FB25992">
+            <wp:extent cx="3656064" cy="4208589"/>
+            <wp:effectExtent l="0" t="0" r="1905" b="1905"/>
+            <wp:docPr id="941414775" name="Рисунок 1" descr="Изображение выглядит как текст, снимок экрана, диаграмма, линия&#10;&#10;Контент, сгенерированный ИИ, может содержать ошибки."/>
+            <wp:cNvGraphicFramePr>
+              <a:graphicFrameLocks xmlns:a="http://schemas.openxmlformats.org/drawingml/2006/main" noChangeAspect="1"/>
+            </wp:cNvGraphicFramePr>
+            <a:graphic xmlns:a="http://schemas.openxmlformats.org/drawingml/2006/main">
+              <a:graphicData uri="http://schemas.openxmlformats.org/drawingml/2006/picture">
+                <pic:pic xmlns:pic="http://schemas.openxmlformats.org/drawingml/2006/picture">
+                  <pic:nvPicPr>
+                    <pic:cNvPr id="941414775" name="Рисунок 1" descr="Изображение выглядит как текст, снимок экрана, диаграмма, линия&#10;&#10;Контент, сгенерированный ИИ, может содержать ошибки."/>
+                    <pic:cNvPicPr/>
+                  </pic:nvPicPr>
+                  <pic:blipFill>
+                    <a:blip r:embed="rId19"/>
+                    <a:stretch>
+                      <a:fillRect/>
+                    </a:stretch>
+                  </pic:blipFill>
+                  <pic:spPr>
+                    <a:xfrm>
+                      <a:off x="0" y="0"/>
+                      <a:ext cx="3667345" cy="4221574"/>
+                    </a:xfrm>
+                    <a:prstGeom prst="rect">
+                      <a:avLst/>
+                    </a:prstGeom>
+                  </pic:spPr>
+                </pic:pic>
+              </a:graphicData>
+            </a:graphic>
+          </wp:inline>
+        </w:drawing>
+      </w:r>
     </w:p>
     <w:p>
       <w:pPr>
@@ -4253,25 +4477,18 @@
       </w:pPr>
       <w:bookmarkStart w:id="27" w:name="_Toc508395365"/>
       <w:bookmarkStart w:id="28" w:name="_Toc189658404"/>
-      <w:proofErr w:type="gramStart"/>
-      <w:r>
-        <w:rPr>
-          <w:lang w:val="en-US"/>
-        </w:rPr>
+      <w:r>
+        <w:rPr>
+          <w:lang w:val="en-US"/>
+        </w:rPr>
+        <w:lastRenderedPageBreak/>
         <w:t>2.1.2  M</w:t>
       </w:r>
       <w:r>
         <w:rPr>
           <w:lang w:val="en-US"/>
         </w:rPr>
-        <w:t>odelarea</w:t>
-      </w:r>
-      <w:proofErr w:type="gramEnd"/>
-      <w:r>
-        <w:rPr>
-          <w:lang w:val="en-US"/>
-        </w:rPr>
-        <w:t xml:space="preserve"> vizuală a fluxurilor</w:t>
+        <w:t>odelarea vizuală a fluxurilor</w:t>
       </w:r>
       <w:bookmarkEnd w:id="27"/>
       <w:bookmarkEnd w:id="28"/>
@@ -4284,10 +4501,48 @@
     </w:p>
     <w:p>
       <w:pPr>
-        <w:rPr>
-          <w:lang w:val="en-US"/>
-        </w:rPr>
-      </w:pPr>
+        <w:jc w:val="center"/>
+        <w:rPr>
+          <w:lang w:val="en-US"/>
+        </w:rPr>
+      </w:pPr>
+      <w:r>
+        <w:drawing>
+          <wp:inline distT="0" distB="0" distL="0" distR="0" wp14:anchorId="084ECA90" wp14:editId="414726F4">
+            <wp:extent cx="2650550" cy="4237355"/>
+            <wp:effectExtent l="0" t="0" r="0" b="0"/>
+            <wp:docPr id="1960534270" name="Рисунок 1" descr="Изображение выглядит как текст, снимок экрана, диаграмма, линия&#10;&#10;Контент, сгенерированный ИИ, может содержать ошибки."/>
+            <wp:cNvGraphicFramePr>
+              <a:graphicFrameLocks xmlns:a="http://schemas.openxmlformats.org/drawingml/2006/main" noChangeAspect="1"/>
+            </wp:cNvGraphicFramePr>
+            <a:graphic xmlns:a="http://schemas.openxmlformats.org/drawingml/2006/main">
+              <a:graphicData uri="http://schemas.openxmlformats.org/drawingml/2006/picture">
+                <pic:pic xmlns:pic="http://schemas.openxmlformats.org/drawingml/2006/picture">
+                  <pic:nvPicPr>
+                    <pic:cNvPr id="1960534270" name="Рисунок 1" descr="Изображение выглядит как текст, снимок экрана, диаграмма, линия&#10;&#10;Контент, сгенерированный ИИ, может содержать ошибки."/>
+                    <pic:cNvPicPr/>
+                  </pic:nvPicPr>
+                  <pic:blipFill>
+                    <a:blip r:embed="rId20"/>
+                    <a:stretch>
+                      <a:fillRect/>
+                    </a:stretch>
+                  </pic:blipFill>
+                  <pic:spPr>
+                    <a:xfrm>
+                      <a:off x="0" y="0"/>
+                      <a:ext cx="2655605" cy="4245436"/>
+                    </a:xfrm>
+                    <a:prstGeom prst="rect">
+                      <a:avLst/>
+                    </a:prstGeom>
+                  </pic:spPr>
+                </pic:pic>
+              </a:graphicData>
+            </a:graphic>
+          </wp:inline>
+        </w:drawing>
+      </w:r>
     </w:p>
     <w:p>
       <w:pPr>
@@ -4345,21 +4600,7 @@
         <w:rPr>
           <w:lang w:val="en-US"/>
         </w:rPr>
-        <w:t xml:space="preserve">escrierea scenariilor de utilizare </w:t>
-      </w:r>
-      <w:proofErr w:type="gramStart"/>
-      <w:r>
-        <w:rPr>
-          <w:lang w:val="en-US"/>
-        </w:rPr>
-        <w:t>a</w:t>
-      </w:r>
-      <w:proofErr w:type="gramEnd"/>
-      <w:r>
-        <w:rPr>
-          <w:lang w:val="en-US"/>
-        </w:rPr>
-        <w:t xml:space="preserve"> aplicaţiei</w:t>
+        <w:t>escrierea scenariilor de utilizare a aplicaţiei</w:t>
       </w:r>
       <w:bookmarkEnd w:id="31"/>
       <w:bookmarkEnd w:id="32"/>
@@ -4488,6 +4729,7 @@
       <w:bookmarkStart w:id="40" w:name="_Toc508395371"/>
       <w:bookmarkStart w:id="41" w:name="_Toc189658410"/>
       <w:r>
+        <w:lastRenderedPageBreak/>
         <w:t>2.2.2 R</w:t>
       </w:r>
       <w:r>
@@ -4507,7 +4749,6 @@
       <w:bookmarkStart w:id="42" w:name="_Toc508395372"/>
       <w:bookmarkStart w:id="43" w:name="_Toc189658411"/>
       <w:r>
-        <w:lastRenderedPageBreak/>
         <w:t>2.2.3 M</w:t>
       </w:r>
       <w:r>
@@ -4943,7 +5184,7 @@
                     <pic:cNvPicPr/>
                   </pic:nvPicPr>
                   <pic:blipFill>
-                    <a:blip r:embed="rId19"/>
+                    <a:blip r:embed="rId21"/>
                     <a:stretch>
                       <a:fillRect/>
                     </a:stretch>
@@ -4984,7 +5225,7 @@
       </w:pPr>
     </w:p>
     <w:sectPr>
-      <w:footerReference w:type="default" r:id="rId20"/>
+      <w:footerReference w:type="default" r:id="rId22"/>
       <w:pgSz w:w="11906" w:h="16838" w:code="9"/>
       <w:pgMar w:top="1134" w:right="567" w:bottom="1134" w:left="1134" w:header="0" w:footer="0" w:gutter="0"/>
       <w:pgNumType w:start="1"/>
@@ -5773,6 +6014,118 @@
     </w:lvl>
   </w:abstractNum>
   <w:abstractNum w:abstractNumId="6" w15:restartNumberingAfterBreak="0">
+    <w:nsid w:val="288937D2"/>
+    <w:multiLevelType w:val="hybridMultilevel"/>
+    <w:tmpl w:val="C1DA454C"/>
+    <w:lvl w:ilvl="0" w:tplc="888E413A">
+      <w:numFmt w:val="bullet"/>
+      <w:lvlText w:val="-"/>
+      <w:lvlJc w:val="left"/>
+      <w:pPr>
+        <w:ind w:left="720" w:hanging="360"/>
+      </w:pPr>
+      <w:rPr>
+        <w:rFonts w:ascii="Times New Roman" w:eastAsia="Times New Roman" w:hAnsi="Times New Roman" w:cs="Times New Roman" w:hint="default"/>
+      </w:rPr>
+    </w:lvl>
+    <w:lvl w:ilvl="1" w:tplc="04090003" w:tentative="1">
+      <w:start w:val="1"/>
+      <w:numFmt w:val="bullet"/>
+      <w:lvlText w:val="o"/>
+      <w:lvlJc w:val="left"/>
+      <w:pPr>
+        <w:ind w:left="1440" w:hanging="360"/>
+      </w:pPr>
+      <w:rPr>
+        <w:rFonts w:ascii="Courier New" w:hAnsi="Courier New" w:cs="Courier New" w:hint="default"/>
+      </w:rPr>
+    </w:lvl>
+    <w:lvl w:ilvl="2" w:tplc="04090005" w:tentative="1">
+      <w:start w:val="1"/>
+      <w:numFmt w:val="bullet"/>
+      <w:lvlText w:val=""/>
+      <w:lvlJc w:val="left"/>
+      <w:pPr>
+        <w:ind w:left="2160" w:hanging="360"/>
+      </w:pPr>
+      <w:rPr>
+        <w:rFonts w:ascii="Wingdings" w:hAnsi="Wingdings" w:hint="default"/>
+      </w:rPr>
+    </w:lvl>
+    <w:lvl w:ilvl="3" w:tplc="04090001" w:tentative="1">
+      <w:start w:val="1"/>
+      <w:numFmt w:val="bullet"/>
+      <w:lvlText w:val=""/>
+      <w:lvlJc w:val="left"/>
+      <w:pPr>
+        <w:ind w:left="2880" w:hanging="360"/>
+      </w:pPr>
+      <w:rPr>
+        <w:rFonts w:ascii="Symbol" w:hAnsi="Symbol" w:hint="default"/>
+      </w:rPr>
+    </w:lvl>
+    <w:lvl w:ilvl="4" w:tplc="04090003" w:tentative="1">
+      <w:start w:val="1"/>
+      <w:numFmt w:val="bullet"/>
+      <w:lvlText w:val="o"/>
+      <w:lvlJc w:val="left"/>
+      <w:pPr>
+        <w:ind w:left="3600" w:hanging="360"/>
+      </w:pPr>
+      <w:rPr>
+        <w:rFonts w:ascii="Courier New" w:hAnsi="Courier New" w:cs="Courier New" w:hint="default"/>
+      </w:rPr>
+    </w:lvl>
+    <w:lvl w:ilvl="5" w:tplc="04090005" w:tentative="1">
+      <w:start w:val="1"/>
+      <w:numFmt w:val="bullet"/>
+      <w:lvlText w:val=""/>
+      <w:lvlJc w:val="left"/>
+      <w:pPr>
+        <w:ind w:left="4320" w:hanging="360"/>
+      </w:pPr>
+      <w:rPr>
+        <w:rFonts w:ascii="Wingdings" w:hAnsi="Wingdings" w:hint="default"/>
+      </w:rPr>
+    </w:lvl>
+    <w:lvl w:ilvl="6" w:tplc="04090001" w:tentative="1">
+      <w:start w:val="1"/>
+      <w:numFmt w:val="bullet"/>
+      <w:lvlText w:val=""/>
+      <w:lvlJc w:val="left"/>
+      <w:pPr>
+        <w:ind w:left="5040" w:hanging="360"/>
+      </w:pPr>
+      <w:rPr>
+        <w:rFonts w:ascii="Symbol" w:hAnsi="Symbol" w:hint="default"/>
+      </w:rPr>
+    </w:lvl>
+    <w:lvl w:ilvl="7" w:tplc="04090003" w:tentative="1">
+      <w:start w:val="1"/>
+      <w:numFmt w:val="bullet"/>
+      <w:lvlText w:val="o"/>
+      <w:lvlJc w:val="left"/>
+      <w:pPr>
+        <w:ind w:left="5760" w:hanging="360"/>
+      </w:pPr>
+      <w:rPr>
+        <w:rFonts w:ascii="Courier New" w:hAnsi="Courier New" w:cs="Courier New" w:hint="default"/>
+      </w:rPr>
+    </w:lvl>
+    <w:lvl w:ilvl="8" w:tplc="04090005" w:tentative="1">
+      <w:start w:val="1"/>
+      <w:numFmt w:val="bullet"/>
+      <w:lvlText w:val=""/>
+      <w:lvlJc w:val="left"/>
+      <w:pPr>
+        <w:ind w:left="6480" w:hanging="360"/>
+      </w:pPr>
+      <w:rPr>
+        <w:rFonts w:ascii="Wingdings" w:hAnsi="Wingdings" w:hint="default"/>
+      </w:rPr>
+    </w:lvl>
+  </w:abstractNum>
+  <w:abstractNum w:abstractNumId="7" w15:restartNumberingAfterBreak="0">
     <w:nsid w:val="2A3313D2"/>
     <w:multiLevelType w:val="hybridMultilevel"/>
     <w:tmpl w:val="ED86E542"/>
@@ -5884,7 +6237,7 @@
       </w:rPr>
     </w:lvl>
   </w:abstractNum>
-  <w:abstractNum w:abstractNumId="7" w15:restartNumberingAfterBreak="0">
+  <w:abstractNum w:abstractNumId="8" w15:restartNumberingAfterBreak="0">
     <w:nsid w:val="2A4A1FFE"/>
     <w:multiLevelType w:val="hybridMultilevel"/>
     <w:tmpl w:val="37F06646"/>
@@ -5970,7 +6323,7 @@
       </w:pPr>
     </w:lvl>
   </w:abstractNum>
-  <w:abstractNum w:abstractNumId="8" w15:restartNumberingAfterBreak="0">
+  <w:abstractNum w:abstractNumId="9" w15:restartNumberingAfterBreak="0">
     <w:nsid w:val="2D891CFA"/>
     <w:multiLevelType w:val="multilevel"/>
     <w:tmpl w:val="B0E28440"/>
@@ -6119,7 +6472,7 @@
       </w:rPr>
     </w:lvl>
   </w:abstractNum>
-  <w:abstractNum w:abstractNumId="9" w15:restartNumberingAfterBreak="0">
+  <w:abstractNum w:abstractNumId="10" w15:restartNumberingAfterBreak="0">
     <w:nsid w:val="33D82FD7"/>
     <w:multiLevelType w:val="hybridMultilevel"/>
     <w:tmpl w:val="0EDC4D88"/>
@@ -6232,7 +6585,7 @@
       </w:rPr>
     </w:lvl>
   </w:abstractNum>
-  <w:abstractNum w:abstractNumId="10" w15:restartNumberingAfterBreak="0">
+  <w:abstractNum w:abstractNumId="11" w15:restartNumberingAfterBreak="0">
     <w:nsid w:val="35E6058D"/>
     <w:multiLevelType w:val="multilevel"/>
     <w:tmpl w:val="2ED04438"/>
@@ -6381,7 +6734,7 @@
       </w:rPr>
     </w:lvl>
   </w:abstractNum>
-  <w:abstractNum w:abstractNumId="11" w15:restartNumberingAfterBreak="0">
+  <w:abstractNum w:abstractNumId="12" w15:restartNumberingAfterBreak="0">
     <w:nsid w:val="3E4F213B"/>
     <w:multiLevelType w:val="hybridMultilevel"/>
     <w:tmpl w:val="1B6EBD2A"/>
@@ -6493,7 +6846,7 @@
       </w:rPr>
     </w:lvl>
   </w:abstractNum>
-  <w:abstractNum w:abstractNumId="12" w15:restartNumberingAfterBreak="0">
+  <w:abstractNum w:abstractNumId="13" w15:restartNumberingAfterBreak="0">
     <w:nsid w:val="417611CB"/>
     <w:multiLevelType w:val="hybridMultilevel"/>
     <w:tmpl w:val="8148345C"/>
@@ -6606,7 +6959,7 @@
       </w:rPr>
     </w:lvl>
   </w:abstractNum>
-  <w:abstractNum w:abstractNumId="13" w15:restartNumberingAfterBreak="0">
+  <w:abstractNum w:abstractNumId="14" w15:restartNumberingAfterBreak="0">
     <w:nsid w:val="43681D34"/>
     <w:multiLevelType w:val="multilevel"/>
     <w:tmpl w:val="59128C96"/>
@@ -6731,7 +7084,7 @@
       </w:rPr>
     </w:lvl>
   </w:abstractNum>
-  <w:abstractNum w:abstractNumId="14" w15:restartNumberingAfterBreak="0">
+  <w:abstractNum w:abstractNumId="15" w15:restartNumberingAfterBreak="0">
     <w:nsid w:val="48413377"/>
     <w:multiLevelType w:val="hybridMultilevel"/>
     <w:tmpl w:val="187EF9EE"/>
@@ -6821,7 +7174,7 @@
       </w:pPr>
     </w:lvl>
   </w:abstractNum>
-  <w:abstractNum w:abstractNumId="15" w15:restartNumberingAfterBreak="0">
+  <w:abstractNum w:abstractNumId="16" w15:restartNumberingAfterBreak="0">
     <w:nsid w:val="49E10B4F"/>
     <w:multiLevelType w:val="hybridMultilevel"/>
     <w:tmpl w:val="28187CFC"/>
@@ -6907,7 +7260,7 @@
       </w:pPr>
     </w:lvl>
   </w:abstractNum>
-  <w:abstractNum w:abstractNumId="16" w15:restartNumberingAfterBreak="0">
+  <w:abstractNum w:abstractNumId="17" w15:restartNumberingAfterBreak="0">
     <w:nsid w:val="4B0E2D79"/>
     <w:multiLevelType w:val="hybridMultilevel"/>
     <w:tmpl w:val="66B6E2B2"/>
@@ -7020,7 +7373,7 @@
       </w:rPr>
     </w:lvl>
   </w:abstractNum>
-  <w:abstractNum w:abstractNumId="17" w15:restartNumberingAfterBreak="0">
+  <w:abstractNum w:abstractNumId="18" w15:restartNumberingAfterBreak="0">
     <w:nsid w:val="4BBD507E"/>
     <w:multiLevelType w:val="multilevel"/>
     <w:tmpl w:val="4EBE3902"/>
@@ -7133,7 +7486,7 @@
       </w:pPr>
     </w:lvl>
   </w:abstractNum>
-  <w:abstractNum w:abstractNumId="18" w15:restartNumberingAfterBreak="0">
+  <w:abstractNum w:abstractNumId="19" w15:restartNumberingAfterBreak="0">
     <w:nsid w:val="556C5D22"/>
     <w:multiLevelType w:val="hybridMultilevel"/>
     <w:tmpl w:val="9906E092"/>
@@ -7245,7 +7598,7 @@
       </w:rPr>
     </w:lvl>
   </w:abstractNum>
-  <w:abstractNum w:abstractNumId="19" w15:restartNumberingAfterBreak="0">
+  <w:abstractNum w:abstractNumId="20" w15:restartNumberingAfterBreak="0">
     <w:nsid w:val="55753FA8"/>
     <w:multiLevelType w:val="hybridMultilevel"/>
     <w:tmpl w:val="F36E8E8A"/>
@@ -7357,7 +7710,7 @@
       </w:rPr>
     </w:lvl>
   </w:abstractNum>
-  <w:abstractNum w:abstractNumId="20" w15:restartNumberingAfterBreak="0">
+  <w:abstractNum w:abstractNumId="21" w15:restartNumberingAfterBreak="0">
     <w:nsid w:val="574E0DC0"/>
     <w:multiLevelType w:val="hybridMultilevel"/>
     <w:tmpl w:val="65642746"/>
@@ -7471,7 +7824,7 @@
       </w:rPr>
     </w:lvl>
   </w:abstractNum>
-  <w:abstractNum w:abstractNumId="21" w15:restartNumberingAfterBreak="0">
+  <w:abstractNum w:abstractNumId="22" w15:restartNumberingAfterBreak="0">
     <w:nsid w:val="5CC835F7"/>
     <w:multiLevelType w:val="hybridMultilevel"/>
     <w:tmpl w:val="21A05048"/>
@@ -7557,7 +7910,7 @@
       </w:pPr>
     </w:lvl>
   </w:abstractNum>
-  <w:abstractNum w:abstractNumId="22" w15:restartNumberingAfterBreak="0">
+  <w:abstractNum w:abstractNumId="23" w15:restartNumberingAfterBreak="0">
     <w:nsid w:val="5EA95398"/>
     <w:multiLevelType w:val="multilevel"/>
     <w:tmpl w:val="6BAC3526"/>
@@ -7706,7 +8059,7 @@
       </w:rPr>
     </w:lvl>
   </w:abstractNum>
-  <w:abstractNum w:abstractNumId="23" w15:restartNumberingAfterBreak="0">
+  <w:abstractNum w:abstractNumId="24" w15:restartNumberingAfterBreak="0">
     <w:nsid w:val="61251DF5"/>
     <w:multiLevelType w:val="hybridMultilevel"/>
     <w:tmpl w:val="C226DF36"/>
@@ -7796,7 +8149,7 @@
       </w:pPr>
     </w:lvl>
   </w:abstractNum>
-  <w:abstractNum w:abstractNumId="24" w15:restartNumberingAfterBreak="0">
+  <w:abstractNum w:abstractNumId="25" w15:restartNumberingAfterBreak="0">
     <w:nsid w:val="61E262A8"/>
     <w:multiLevelType w:val="hybridMultilevel"/>
     <w:tmpl w:val="0F3A9922"/>
@@ -7909,7 +8262,7 @@
       </w:rPr>
     </w:lvl>
   </w:abstractNum>
-  <w:abstractNum w:abstractNumId="25" w15:restartNumberingAfterBreak="0">
+  <w:abstractNum w:abstractNumId="26" w15:restartNumberingAfterBreak="0">
     <w:nsid w:val="705C38CB"/>
     <w:multiLevelType w:val="hybridMultilevel"/>
     <w:tmpl w:val="8F9264D8"/>
@@ -8022,7 +8375,7 @@
       </w:rPr>
     </w:lvl>
   </w:abstractNum>
-  <w:abstractNum w:abstractNumId="26" w15:restartNumberingAfterBreak="0">
+  <w:abstractNum w:abstractNumId="27" w15:restartNumberingAfterBreak="0">
     <w:nsid w:val="75E35711"/>
     <w:multiLevelType w:val="hybridMultilevel"/>
     <w:tmpl w:val="B9EE8976"/>
@@ -8135,7 +8488,7 @@
       </w:rPr>
     </w:lvl>
   </w:abstractNum>
-  <w:abstractNum w:abstractNumId="27" w15:restartNumberingAfterBreak="0">
+  <w:abstractNum w:abstractNumId="28" w15:restartNumberingAfterBreak="0">
     <w:nsid w:val="7B747017"/>
     <w:multiLevelType w:val="multilevel"/>
     <w:tmpl w:val="EDAEC464"/>
@@ -8285,16 +8638,16 @@
     </w:lvl>
   </w:abstractNum>
   <w:num w:numId="1" w16cid:durableId="987784421">
-    <w:abstractNumId w:val="14"/>
+    <w:abstractNumId w:val="15"/>
   </w:num>
   <w:num w:numId="2" w16cid:durableId="873080827">
-    <w:abstractNumId w:val="12"/>
+    <w:abstractNumId w:val="13"/>
   </w:num>
   <w:num w:numId="3" w16cid:durableId="181601323">
-    <w:abstractNumId w:val="20"/>
+    <w:abstractNumId w:val="21"/>
   </w:num>
   <w:num w:numId="4" w16cid:durableId="1096902032">
-    <w:abstractNumId w:val="25"/>
+    <w:abstractNumId w:val="26"/>
   </w:num>
   <w:num w:numId="5" w16cid:durableId="757945064">
     <w:abstractNumId w:val="0"/>
@@ -8303,70 +8656,73 @@
     <w:abstractNumId w:val="5"/>
   </w:num>
   <w:num w:numId="7" w16cid:durableId="351761443">
-    <w:abstractNumId w:val="24"/>
+    <w:abstractNumId w:val="25"/>
   </w:num>
   <w:num w:numId="8" w16cid:durableId="2071348215">
-    <w:abstractNumId w:val="6"/>
+    <w:abstractNumId w:val="7"/>
   </w:num>
   <w:num w:numId="9" w16cid:durableId="270211739">
     <w:abstractNumId w:val="1"/>
   </w:num>
   <w:num w:numId="10" w16cid:durableId="1286766475">
-    <w:abstractNumId w:val="13"/>
+    <w:abstractNumId w:val="14"/>
   </w:num>
   <w:num w:numId="11" w16cid:durableId="1900047882">
-    <w:abstractNumId w:val="19"/>
+    <w:abstractNumId w:val="20"/>
   </w:num>
   <w:num w:numId="12" w16cid:durableId="1963418822">
-    <w:abstractNumId w:val="11"/>
+    <w:abstractNumId w:val="12"/>
   </w:num>
   <w:num w:numId="13" w16cid:durableId="309091331">
-    <w:abstractNumId w:val="26"/>
+    <w:abstractNumId w:val="27"/>
   </w:num>
   <w:num w:numId="14" w16cid:durableId="452133417">
+    <w:abstractNumId w:val="17"/>
+  </w:num>
+  <w:num w:numId="15" w16cid:durableId="1420952209">
+    <w:abstractNumId w:val="22"/>
+  </w:num>
+  <w:num w:numId="16" w16cid:durableId="1890067862">
+    <w:abstractNumId w:val="24"/>
+  </w:num>
+  <w:num w:numId="17" w16cid:durableId="267853532">
     <w:abstractNumId w:val="16"/>
   </w:num>
-  <w:num w:numId="15" w16cid:durableId="1420952209">
-    <w:abstractNumId w:val="21"/>
-  </w:num>
-  <w:num w:numId="16" w16cid:durableId="1890067862">
-    <w:abstractNumId w:val="23"/>
-  </w:num>
-  <w:num w:numId="17" w16cid:durableId="267853532">
-    <w:abstractNumId w:val="15"/>
-  </w:num>
   <w:num w:numId="18" w16cid:durableId="315115007">
-    <w:abstractNumId w:val="27"/>
+    <w:abstractNumId w:val="28"/>
   </w:num>
   <w:num w:numId="19" w16cid:durableId="845632447">
-    <w:abstractNumId w:val="8"/>
+    <w:abstractNumId w:val="9"/>
   </w:num>
   <w:num w:numId="20" w16cid:durableId="661659494">
     <w:abstractNumId w:val="3"/>
   </w:num>
   <w:num w:numId="21" w16cid:durableId="593127908">
-    <w:abstractNumId w:val="22"/>
+    <w:abstractNumId w:val="23"/>
   </w:num>
   <w:num w:numId="22" w16cid:durableId="61487137">
     <w:abstractNumId w:val="4"/>
   </w:num>
   <w:num w:numId="23" w16cid:durableId="130365748">
-    <w:abstractNumId w:val="17"/>
+    <w:abstractNumId w:val="18"/>
   </w:num>
   <w:num w:numId="24" w16cid:durableId="1303926777">
-    <w:abstractNumId w:val="10"/>
+    <w:abstractNumId w:val="11"/>
   </w:num>
   <w:num w:numId="25" w16cid:durableId="281040578">
-    <w:abstractNumId w:val="9"/>
+    <w:abstractNumId w:val="10"/>
   </w:num>
   <w:num w:numId="26" w16cid:durableId="534929992">
     <w:abstractNumId w:val="2"/>
   </w:num>
   <w:num w:numId="27" w16cid:durableId="1087993831">
-    <w:abstractNumId w:val="7"/>
+    <w:abstractNumId w:val="8"/>
   </w:num>
   <w:num w:numId="28" w16cid:durableId="769855923">
-    <w:abstractNumId w:val="18"/>
+    <w:abstractNumId w:val="19"/>
+  </w:num>
+  <w:num w:numId="29" w16cid:durableId="16320967">
+    <w:abstractNumId w:val="6"/>
   </w:num>
   <w:numIdMacAtCleanup w:val="7"/>
 </w:numbering>
@@ -8910,6 +9266,7 @@
   <w:style w:type="character" w:default="1" w:styleId="a0">
     <w:name w:val="Default Paragraph Font"/>
     <w:uiPriority w:val="1"/>
+    <w:semiHidden/>
     <w:unhideWhenUsed/>
   </w:style>
   <w:style w:type="table" w:default="1" w:styleId="a1">
@@ -10303,16 +10660,16 @@
 </file>
 
 <file path=customXml/item1.xml><?xml version="1.0" encoding="utf-8"?>
-<b:Sources xmlns:b="http://schemas.openxmlformats.org/officeDocument/2006/bibliography" xmlns="http://schemas.openxmlformats.org/officeDocument/2006/bibliography" SelectedStyle="\APASixthEditionOfficeOnline.xsl" StyleName="APA" Version="6"/>
-</file>
-
-<file path=customXml/item2.xml><?xml version="1.0" encoding="utf-8"?>
 <?mso-contentType ?>
 <FormTemplates xmlns="http://schemas.microsoft.com/sharepoint/v3/contenttype/forms">
   <Display>DocumentLibraryForm</Display>
   <Edit>DocumentLibraryForm</Edit>
   <New>DocumentLibraryForm</New>
 </FormTemplates>
+</file>
+
+<file path=customXml/item2.xml><?xml version="1.0" encoding="utf-8"?>
+<b:Sources xmlns:b="http://schemas.openxmlformats.org/officeDocument/2006/bibliography" xmlns="http://schemas.openxmlformats.org/officeDocument/2006/bibliography" SelectedStyle="\APASixthEditionOfficeOnline.xsl" StyleName="APA" Version="6"/>
 </file>
 
 <file path=customXml/item3.xml><?xml version="1.0" encoding="utf-8"?>
@@ -10496,17 +10853,17 @@
 </file>
 
 <file path=customXml/itemProps1.xml><?xml version="1.0" encoding="utf-8"?>
-<ds:datastoreItem xmlns:ds="http://schemas.openxmlformats.org/officeDocument/2006/customXml" ds:itemID="{4A72B04B-0D6E-4BDC-8981-56336FC53429}">
+<ds:datastoreItem xmlns:ds="http://schemas.openxmlformats.org/officeDocument/2006/customXml" ds:itemID="{418D6107-FE63-48DF-8061-871D414E4120}">
   <ds:schemaRefs>
-    <ds:schemaRef ds:uri="http://schemas.openxmlformats.org/officeDocument/2006/bibliography"/>
+    <ds:schemaRef ds:uri="http://schemas.microsoft.com/sharepoint/v3/contenttype/forms"/>
   </ds:schemaRefs>
 </ds:datastoreItem>
 </file>
 
 <file path=customXml/itemProps2.xml><?xml version="1.0" encoding="utf-8"?>
-<ds:datastoreItem xmlns:ds="http://schemas.openxmlformats.org/officeDocument/2006/customXml" ds:itemID="{418D6107-FE63-48DF-8061-871D414E4120}">
+<ds:datastoreItem xmlns:ds="http://schemas.openxmlformats.org/officeDocument/2006/customXml" ds:itemID="{4A72B04B-0D6E-4BDC-8981-56336FC53429}">
   <ds:schemaRefs>
-    <ds:schemaRef ds:uri="http://schemas.microsoft.com/sharepoint/v3/contenttype/forms"/>
+    <ds:schemaRef ds:uri="http://schemas.openxmlformats.org/officeDocument/2006/bibliography"/>
   </ds:schemaRefs>
 </ds:datastoreItem>
 </file>

</xml_diff>